<commit_message>
sets selection model all employees to null
</commit_message>
<xml_diff>
--- a/documentation/RequirementAnalysis/11-300725.docx
+++ b/documentation/RequirementAnalysis/11-300725.docx
@@ -4,43 +4,6 @@
   <w:body>
     <w:p>
       <w:pPr>
-        <w:jc w:val="center"/>
-        <w:rPr>
-          <w:b/>
-          <w:bCs/>
-          <w:sz w:val="32"/>
-          <w:szCs w:val="32"/>
-          <w:lang w:val="en-GB"/>
-        </w:rPr>
-      </w:pPr>
-    </w:p>
-    <w:p>
-      <w:pPr>
-        <w:jc w:val="center"/>
-        <w:rPr>
-          <w:b/>
-          <w:bCs/>
-          <w:sz w:val="32"/>
-          <w:szCs w:val="32"/>
-          <w:lang w:val="en-GB"/>
-        </w:rPr>
-      </w:pPr>
-    </w:p>
-    <w:p>
-      <w:pPr>
-        <w:jc w:val="center"/>
-        <w:rPr>
-          <w:b/>
-          <w:bCs/>
-          <w:sz w:val="32"/>
-          <w:szCs w:val="32"/>
-          <w:lang w:val="en-GB"/>
-        </w:rPr>
-      </w:pPr>
-    </w:p>
-    <w:p>
-      <w:pPr>
-        <w:jc w:val="center"/>
         <w:rPr>
           <w:b/>
           <w:bCs/>
@@ -734,7 +697,6 @@
         <w:rPr>
           <w:lang w:val="en-GB"/>
         </w:rPr>
-        <w:lastRenderedPageBreak/>
         <w:t>Rest API for other systems</w:t>
       </w:r>
     </w:p>
@@ -1498,7 +1460,6 @@
         <w:rPr>
           <w:lang w:val="en-GB"/>
         </w:rPr>
-        <w:lastRenderedPageBreak/>
         <w:t>As a</w:t>
       </w:r>
       <w:r>
@@ -1635,6 +1596,7 @@
         <w:rPr>
           <w:lang w:val="en-GB"/>
         </w:rPr>
+        <w:lastRenderedPageBreak/>
         <w:t>As a manager + employee</w:t>
       </w:r>
       <w:r>
@@ -2508,7 +2470,6 @@
           <w:szCs w:val="28"/>
           <w:lang w:val="en-GB"/>
         </w:rPr>
-        <w:lastRenderedPageBreak/>
         <w:t xml:space="preserve">Non functional requirements: </w:t>
       </w:r>
     </w:p>
@@ -2608,6 +2569,7 @@
           <w:szCs w:val="28"/>
           <w:lang w:val="en-GB"/>
         </w:rPr>
+        <w:lastRenderedPageBreak/>
         <w:t xml:space="preserve">Roles within: </w:t>
       </w:r>
     </w:p>
@@ -3335,7 +3297,6 @@
         <w:rPr>
           <w:lang w:val="en-GB"/>
         </w:rPr>
-        <w:lastRenderedPageBreak/>
         <w:t>Lastname</w:t>
       </w:r>
     </w:p>
@@ -4153,132 +4114,132 @@
         <w:rPr>
           <w:lang w:val="en-GB"/>
         </w:rPr>
+        <w:t>B</w:t>
+      </w:r>
+      <w:r>
+        <w:rPr>
+          <w:lang w:val="en-GB"/>
+        </w:rPr>
+        <w:t xml:space="preserve">asic time stamp view </w:t>
+      </w:r>
+    </w:p>
+    <w:p>
+      <w:pPr>
+        <w:pStyle w:val="Listenabsatz"/>
+        <w:numPr>
+          <w:ilvl w:val="0"/>
+          <w:numId w:val="9"/>
+        </w:numPr>
+        <w:ind w:left="2124"/>
+        <w:rPr>
+          <w:lang w:val="en-GB"/>
+        </w:rPr>
+      </w:pPr>
+      <w:r>
+        <w:rPr>
+          <w:lang w:val="en-GB"/>
+        </w:rPr>
+        <w:t>Field with overtime oder minus time</w:t>
+      </w:r>
+    </w:p>
+    <w:p>
+      <w:pPr>
+        <w:pStyle w:val="Listenabsatz"/>
+        <w:numPr>
+          <w:ilvl w:val="0"/>
+          <w:numId w:val="9"/>
+        </w:numPr>
+        <w:ind w:left="2124"/>
+        <w:rPr>
+          <w:lang w:val="en-GB"/>
+        </w:rPr>
+      </w:pPr>
+      <w:r>
+        <w:rPr>
+          <w:lang w:val="en-GB"/>
+        </w:rPr>
+        <w:t>History of previous time bookings</w:t>
+      </w:r>
+    </w:p>
+    <w:p>
+      <w:pPr>
+        <w:rPr>
+          <w:b/>
+          <w:bCs/>
+          <w:lang w:val="en-GB"/>
+        </w:rPr>
+      </w:pPr>
+    </w:p>
+    <w:p>
+      <w:pPr>
+        <w:ind w:left="1416" w:firstLine="708"/>
+        <w:rPr>
+          <w:b/>
+          <w:bCs/>
+          <w:lang w:val="en-GB"/>
+        </w:rPr>
+      </w:pPr>
+      <w:r>
+        <w:rPr>
+          <w:b/>
+          <w:bCs/>
+          <w:lang w:val="en-GB"/>
+        </w:rPr>
+        <w:t>Pending Requests</w:t>
+      </w:r>
+      <w:r>
+        <w:rPr>
+          <w:b/>
+          <w:bCs/>
+          <w:lang w:val="en-GB"/>
+        </w:rPr>
+        <w:t xml:space="preserve"> View</w:t>
+      </w:r>
+      <w:r>
+        <w:rPr>
+          <w:b/>
+          <w:bCs/>
+          <w:lang w:val="en-GB"/>
+        </w:rPr>
+        <w:t xml:space="preserve">: </w:t>
+      </w:r>
+    </w:p>
+    <w:p>
+      <w:pPr>
+        <w:pStyle w:val="Listenabsatz"/>
+        <w:numPr>
+          <w:ilvl w:val="0"/>
+          <w:numId w:val="11"/>
+        </w:numPr>
+        <w:ind w:left="2136"/>
+        <w:rPr>
+          <w:lang w:val="en-GB"/>
+        </w:rPr>
+      </w:pPr>
+      <w:r>
+        <w:rPr>
+          <w:lang w:val="en-GB"/>
+        </w:rPr>
+        <w:t>List of pending requests</w:t>
+      </w:r>
+    </w:p>
+    <w:p>
+      <w:pPr>
+        <w:pStyle w:val="Listenabsatz"/>
+        <w:numPr>
+          <w:ilvl w:val="0"/>
+          <w:numId w:val="11"/>
+        </w:numPr>
+        <w:ind w:left="2136"/>
+        <w:rPr>
+          <w:lang w:val="en-GB"/>
+        </w:rPr>
+      </w:pPr>
+      <w:r>
+        <w:rPr>
+          <w:lang w:val="en-GB"/>
+        </w:rPr>
         <w:lastRenderedPageBreak/>
-        <w:t>B</w:t>
-      </w:r>
-      <w:r>
-        <w:rPr>
-          <w:lang w:val="en-GB"/>
-        </w:rPr>
-        <w:t xml:space="preserve">asic time stamp view </w:t>
-      </w:r>
-    </w:p>
-    <w:p>
-      <w:pPr>
-        <w:pStyle w:val="Listenabsatz"/>
-        <w:numPr>
-          <w:ilvl w:val="0"/>
-          <w:numId w:val="9"/>
-        </w:numPr>
-        <w:ind w:left="2124"/>
-        <w:rPr>
-          <w:lang w:val="en-GB"/>
-        </w:rPr>
-      </w:pPr>
-      <w:r>
-        <w:rPr>
-          <w:lang w:val="en-GB"/>
-        </w:rPr>
-        <w:t>Field with overtime oder minus time</w:t>
-      </w:r>
-    </w:p>
-    <w:p>
-      <w:pPr>
-        <w:pStyle w:val="Listenabsatz"/>
-        <w:numPr>
-          <w:ilvl w:val="0"/>
-          <w:numId w:val="9"/>
-        </w:numPr>
-        <w:ind w:left="2124"/>
-        <w:rPr>
-          <w:lang w:val="en-GB"/>
-        </w:rPr>
-      </w:pPr>
-      <w:r>
-        <w:rPr>
-          <w:lang w:val="en-GB"/>
-        </w:rPr>
-        <w:t>History of previous time bookings</w:t>
-      </w:r>
-    </w:p>
-    <w:p>
-      <w:pPr>
-        <w:rPr>
-          <w:b/>
-          <w:bCs/>
-          <w:lang w:val="en-GB"/>
-        </w:rPr>
-      </w:pPr>
-    </w:p>
-    <w:p>
-      <w:pPr>
-        <w:ind w:left="1416" w:firstLine="708"/>
-        <w:rPr>
-          <w:b/>
-          <w:bCs/>
-          <w:lang w:val="en-GB"/>
-        </w:rPr>
-      </w:pPr>
-      <w:r>
-        <w:rPr>
-          <w:b/>
-          <w:bCs/>
-          <w:lang w:val="en-GB"/>
-        </w:rPr>
-        <w:t>Pending Requests</w:t>
-      </w:r>
-      <w:r>
-        <w:rPr>
-          <w:b/>
-          <w:bCs/>
-          <w:lang w:val="en-GB"/>
-        </w:rPr>
-        <w:t xml:space="preserve"> View</w:t>
-      </w:r>
-      <w:r>
-        <w:rPr>
-          <w:b/>
-          <w:bCs/>
-          <w:lang w:val="en-GB"/>
-        </w:rPr>
-        <w:t xml:space="preserve">: </w:t>
-      </w:r>
-    </w:p>
-    <w:p>
-      <w:pPr>
-        <w:pStyle w:val="Listenabsatz"/>
-        <w:numPr>
-          <w:ilvl w:val="0"/>
-          <w:numId w:val="11"/>
-        </w:numPr>
-        <w:ind w:left="2136"/>
-        <w:rPr>
-          <w:lang w:val="en-GB"/>
-        </w:rPr>
-      </w:pPr>
-      <w:r>
-        <w:rPr>
-          <w:lang w:val="en-GB"/>
-        </w:rPr>
-        <w:t>List of pending requests</w:t>
-      </w:r>
-    </w:p>
-    <w:p>
-      <w:pPr>
-        <w:pStyle w:val="Listenabsatz"/>
-        <w:numPr>
-          <w:ilvl w:val="0"/>
-          <w:numId w:val="11"/>
-        </w:numPr>
-        <w:ind w:left="2136"/>
-        <w:rPr>
-          <w:lang w:val="en-GB"/>
-        </w:rPr>
-      </w:pPr>
-      <w:r>
-        <w:rPr>
-          <w:lang w:val="en-GB"/>
-        </w:rPr>
         <w:t>Approve/Deny Buttons</w:t>
       </w:r>
     </w:p>

</xml_diff>

<commit_message>
updates documentation, changes up master data view for different roles
</commit_message>
<xml_diff>
--- a/documentation/RequirementAnalysis/11-300725.docx
+++ b/documentation/RequirementAnalysis/11-300725.docx
@@ -1004,7 +1004,19 @@
         <w:rPr>
           <w:lang w:val="en-GB"/>
         </w:rPr>
-        <w:t>As an employee employee, without the role of admin or manager, I want to see wether I have overtime or minus time in the current month</w:t>
+        <w:t>As an employee employee</w:t>
+      </w:r>
+      <w:r>
+        <w:rPr>
+          <w:lang w:val="en-GB"/>
+        </w:rPr>
+        <w:t xml:space="preserve">, with any role, </w:t>
+      </w:r>
+      <w:r>
+        <w:rPr>
+          <w:lang w:val="en-GB"/>
+        </w:rPr>
+        <w:t>I want to see wether I have overtime or minus time in the current month</w:t>
       </w:r>
     </w:p>
     <w:p>
@@ -1989,6 +2001,60 @@
         <w:rPr>
           <w:lang w:val="en-GB"/>
         </w:rPr>
+        <w:t xml:space="preserve">As an </w:t>
+      </w:r>
+      <w:r>
+        <w:rPr>
+          <w:lang w:val="en-GB"/>
+        </w:rPr>
+        <w:t>manager</w:t>
+      </w:r>
+      <w:r>
+        <w:rPr>
+          <w:lang w:val="en-GB"/>
+        </w:rPr>
+        <w:t xml:space="preserve"> I want to be able to promot</w:t>
+      </w:r>
+      <w:r>
+        <w:rPr>
+          <w:lang w:val="en-GB"/>
+        </w:rPr>
+        <w:t>e employees</w:t>
+      </w:r>
+      <w:r>
+        <w:rPr>
+          <w:lang w:val="en-GB"/>
+        </w:rPr>
+        <w:t xml:space="preserve"> to </w:t>
+      </w:r>
+      <w:r>
+        <w:rPr>
+          <w:lang w:val="en-GB"/>
+        </w:rPr>
+        <w:t>managers</w:t>
+      </w:r>
+      <w:r>
+        <w:rPr>
+          <w:lang w:val="en-GB"/>
+        </w:rPr>
+        <w:t>.</w:t>
+      </w:r>
+    </w:p>
+    <w:p>
+      <w:pPr>
+        <w:pStyle w:val="Listenabsatz"/>
+        <w:numPr>
+          <w:ilvl w:val="0"/>
+          <w:numId w:val="1"/>
+        </w:numPr>
+        <w:rPr>
+          <w:lang w:val="en-GB"/>
+        </w:rPr>
+      </w:pPr>
+      <w:r>
+        <w:rPr>
+          <w:lang w:val="en-GB"/>
+        </w:rPr>
         <w:t>As a manager + employee</w:t>
       </w:r>
       <w:r>
@@ -2359,13 +2425,13 @@
         <w:rPr>
           <w:lang w:val="en-GB"/>
         </w:rPr>
-        <w:t>As an admin</w:t>
-      </w:r>
-      <w:r>
-        <w:rPr>
-          <w:lang w:val="en-GB"/>
-        </w:rPr>
-        <w:t xml:space="preserve"> I don’t want to be able to  delete employees with the manager role who have subordinates</w:t>
+        <w:t>As an admin I want to be able to promote managers to admins</w:t>
+      </w:r>
+      <w:r>
+        <w:rPr>
+          <w:lang w:val="en-GB"/>
+        </w:rPr>
+        <w:t>.</w:t>
       </w:r>
     </w:p>
     <w:p>

</xml_diff>